<commit_message>
nothing will be commited
</commit_message>
<xml_diff>
--- a/GIT Tutorial.docx
+++ b/GIT Tutorial.docx
@@ -4,15 +4,7 @@
   <w:body>
     <w:p>
       <w:r>
-        <w:t xml:space="preserve">Git is the free and </w:t>
-      </w:r>
-      <w:proofErr w:type="gramStart"/>
-      <w:r>
-        <w:t>open source</w:t>
-      </w:r>
-      <w:proofErr w:type="gramEnd"/>
-      <w:r>
-        <w:t xml:space="preserve"> distributed version control system that’s responsible for everything GitHub related that happens locally on your computer.</w:t>
+        <w:t>Git is the free and open source distributed version control system that’s responsible for everything GitHub related that happens locally on your computer.</w:t>
       </w:r>
     </w:p>
     <w:p/>
@@ -23,24 +15,14 @@
     </w:p>
     <w:p>
       <w:r>
-        <w:t xml:space="preserve">Configuring user information used across all local </w:t>
-      </w:r>
-      <w:proofErr w:type="gramStart"/>
-      <w:r>
-        <w:t>repositories</w:t>
-      </w:r>
-      <w:proofErr w:type="gramEnd"/>
-    </w:p>
-    <w:p/>
-    <w:p>
-      <w:r>
-        <w:t xml:space="preserve">set a name that is identifiable for credit when review version </w:t>
-      </w:r>
-      <w:proofErr w:type="gramStart"/>
-      <w:r>
-        <w:t>history</w:t>
-      </w:r>
-      <w:proofErr w:type="gramEnd"/>
+        <w:t>Configuring user information used across all local repositories</w:t>
+      </w:r>
+    </w:p>
+    <w:p/>
+    <w:p>
+      <w:r>
+        <w:t>set a name that is identifiable for credit when review version history</w:t>
+      </w:r>
     </w:p>
     <w:p>
       <w:pPr>
@@ -54,51 +36,14 @@
           <w:i/>
           <w:iCs/>
         </w:rPr>
-        <w:t>git config --global user.name “[</w:t>
-      </w:r>
-      <w:proofErr w:type="spellStart"/>
-      <w:r>
-        <w:rPr>
-          <w:i/>
-          <w:iCs/>
-        </w:rPr>
-        <w:t>firstname</w:t>
-      </w:r>
-      <w:proofErr w:type="spellEnd"/>
-      <w:r>
-        <w:rPr>
-          <w:i/>
-          <w:iCs/>
-        </w:rPr>
-        <w:t xml:space="preserve"> </w:t>
-      </w:r>
-      <w:proofErr w:type="spellStart"/>
-      <w:r>
-        <w:rPr>
-          <w:i/>
-          <w:iCs/>
-        </w:rPr>
-        <w:t>lastname</w:t>
-      </w:r>
-      <w:proofErr w:type="spellEnd"/>
-      <w:r>
-        <w:rPr>
-          <w:i/>
-          <w:iCs/>
-        </w:rPr>
-        <w:t>]”</w:t>
-      </w:r>
-    </w:p>
-    <w:p/>
-    <w:p>
-      <w:r>
-        <w:t xml:space="preserve">set an email address that will be associated with each history </w:t>
-      </w:r>
-      <w:proofErr w:type="gramStart"/>
-      <w:r>
-        <w:t>marker</w:t>
-      </w:r>
-      <w:proofErr w:type="gramEnd"/>
+        <w:t>git config --global user.name “[firstname lastname]”</w:t>
+      </w:r>
+    </w:p>
+    <w:p/>
+    <w:p>
+      <w:r>
+        <w:t>set an email address that will be associated with each history marker</w:t>
+      </w:r>
     </w:p>
     <w:p>
       <w:pPr>
@@ -112,71 +57,30 @@
           <w:i/>
           <w:iCs/>
         </w:rPr>
-        <w:t xml:space="preserve">git config --global </w:t>
-      </w:r>
-      <w:proofErr w:type="spellStart"/>
-      <w:proofErr w:type="gramStart"/>
-      <w:r>
-        <w:rPr>
-          <w:i/>
-          <w:iCs/>
-        </w:rPr>
-        <w:t>user.email</w:t>
-      </w:r>
-      <w:proofErr w:type="spellEnd"/>
-      <w:proofErr w:type="gramEnd"/>
-      <w:r>
-        <w:rPr>
-          <w:i/>
-          <w:iCs/>
-        </w:rPr>
-        <w:t xml:space="preserve"> “[valid-email]”</w:t>
-      </w:r>
-    </w:p>
-    <w:p/>
-    <w:p>
-      <w:r>
-        <w:t xml:space="preserve">set default branch </w:t>
-      </w:r>
-      <w:proofErr w:type="gramStart"/>
-      <w:r>
-        <w:t>name</w:t>
-      </w:r>
-      <w:proofErr w:type="gramEnd"/>
-    </w:p>
-    <w:p>
-      <w:r>
-        <w:t xml:space="preserve">git config --global </w:t>
-      </w:r>
-      <w:proofErr w:type="spellStart"/>
-      <w:r>
-        <w:t>init.default</w:t>
-      </w:r>
-      <w:proofErr w:type="spellEnd"/>
-      <w:r>
-        <w:t xml:space="preserve"> branch main</w:t>
-      </w:r>
-    </w:p>
-    <w:p/>
-    <w:p>
-      <w:r>
-        <w:t xml:space="preserve">get more help about a specific </w:t>
-      </w:r>
-      <w:proofErr w:type="gramStart"/>
-      <w:r>
-        <w:t>command</w:t>
-      </w:r>
-      <w:proofErr w:type="gramEnd"/>
-    </w:p>
-    <w:p>
-      <w:r>
-        <w:t xml:space="preserve">git help command – git help </w:t>
-      </w:r>
-      <w:proofErr w:type="gramStart"/>
-      <w:r>
-        <w:t>config</w:t>
-      </w:r>
-      <w:proofErr w:type="gramEnd"/>
+        <w:t>git config --global user.email “[valid-email]”</w:t>
+      </w:r>
+    </w:p>
+    <w:p/>
+    <w:p>
+      <w:r>
+        <w:t>set default branch name</w:t>
+      </w:r>
+    </w:p>
+    <w:p>
+      <w:r>
+        <w:t>git config --global init.default branch main</w:t>
+      </w:r>
+    </w:p>
+    <w:p/>
+    <w:p>
+      <w:r>
+        <w:t>get more help about a specific command</w:t>
+      </w:r>
+    </w:p>
+    <w:p>
+      <w:r>
+        <w:t>git help command – git help config</w:t>
+      </w:r>
     </w:p>
     <w:p/>
     <w:p>
@@ -186,37 +90,19 @@
     </w:p>
     <w:p>
       <w:r>
-        <w:t xml:space="preserve">Configuring user information, </w:t>
-      </w:r>
-      <w:proofErr w:type="gramStart"/>
-      <w:r>
-        <w:t>initializing</w:t>
-      </w:r>
-      <w:proofErr w:type="gramEnd"/>
-      <w:r>
-        <w:t xml:space="preserve"> and cloning repositories</w:t>
-      </w:r>
-    </w:p>
-    <w:p/>
-    <w:p>
-      <w:r>
-        <w:t xml:space="preserve">initialize an existing directory as a Git </w:t>
-      </w:r>
-      <w:proofErr w:type="gramStart"/>
-      <w:r>
-        <w:t>repository</w:t>
-      </w:r>
-      <w:proofErr w:type="gramEnd"/>
-    </w:p>
-    <w:p>
-      <w:r>
-        <w:t xml:space="preserve">git </w:t>
-      </w:r>
-      <w:proofErr w:type="spellStart"/>
-      <w:r>
-        <w:t>init</w:t>
-      </w:r>
-      <w:proofErr w:type="spellEnd"/>
+        <w:t>Configuring user information, initializing and cloning repositories</w:t>
+      </w:r>
+    </w:p>
+    <w:p/>
+    <w:p>
+      <w:r>
+        <w:t>initialize an existing directory as a Git repository</w:t>
+      </w:r>
+    </w:p>
+    <w:p>
+      <w:r>
+        <w:t>git init</w:t>
+      </w:r>
     </w:p>
     <w:p/>
     <w:p/>
@@ -233,13 +119,8 @@
     <w:p/>
     <w:p>
       <w:r>
-        <w:t xml:space="preserve">show modified files in working directory, staged for your next </w:t>
-      </w:r>
-      <w:proofErr w:type="gramStart"/>
-      <w:r>
-        <w:t>commit</w:t>
-      </w:r>
-      <w:proofErr w:type="gramEnd"/>
+        <w:t>show modified files in working directory, staged for your next commit</w:t>
+      </w:r>
     </w:p>
     <w:p>
       <w:r>
@@ -253,13 +134,8 @@
         <w:t>add a file as it looks now to your next commit (stage)</w:t>
       </w:r>
       <w:r>
-        <w:t xml:space="preserve"> – track a </w:t>
-      </w:r>
-      <w:proofErr w:type="gramStart"/>
-      <w:r>
-        <w:t>file</w:t>
-      </w:r>
-      <w:proofErr w:type="gramEnd"/>
+        <w:t xml:space="preserve"> – track a file</w:t>
+      </w:r>
     </w:p>
     <w:p>
       <w:r>
@@ -269,35 +145,18 @@
     <w:p/>
     <w:p>
       <w:r>
-        <w:t xml:space="preserve">track all files in an entire </w:t>
-      </w:r>
-      <w:proofErr w:type="spellStart"/>
-      <w:proofErr w:type="gramStart"/>
-      <w:r>
-        <w:t>directoty</w:t>
-      </w:r>
-      <w:proofErr w:type="spellEnd"/>
-      <w:proofErr w:type="gramEnd"/>
-    </w:p>
-    <w:p>
-      <w:r>
-        <w:t xml:space="preserve">git </w:t>
-      </w:r>
-      <w:proofErr w:type="gramStart"/>
-      <w:r>
-        <w:t>add .</w:t>
-      </w:r>
-      <w:proofErr w:type="gramEnd"/>
-    </w:p>
-    <w:p>
-      <w:r>
-        <w:t>git add --</w:t>
-      </w:r>
-      <w:proofErr w:type="gramStart"/>
-      <w:r>
-        <w:t>all</w:t>
-      </w:r>
-      <w:proofErr w:type="gramEnd"/>
+        <w:t>track all files in an entire directoty</w:t>
+      </w:r>
+    </w:p>
+    <w:p>
+      <w:r>
+        <w:t>git add .</w:t>
+      </w:r>
+    </w:p>
+    <w:p>
+      <w:r>
+        <w:t>git add --all</w:t>
+      </w:r>
     </w:p>
     <w:p>
       <w:r>
@@ -307,13 +166,8 @@
     <w:p/>
     <w:p>
       <w:r>
-        <w:t xml:space="preserve">untrack a </w:t>
-      </w:r>
-      <w:proofErr w:type="gramStart"/>
-      <w:r>
-        <w:t>file</w:t>
-      </w:r>
-      <w:proofErr w:type="gramEnd"/>
+        <w:t>untrack a file</w:t>
+      </w:r>
     </w:p>
     <w:p>
       <w:r>
@@ -324,7 +178,110 @@
       </w:r>
     </w:p>
     <w:p/>
-    <w:p/>
+    <w:p>
+      <w:r>
+        <w:t>commit your staged content as a new commit snapshot</w:t>
+      </w:r>
+    </w:p>
+    <w:p>
+      <w:r>
+        <w:t>git commit -m “[descriptive message]”</w:t>
+      </w:r>
+    </w:p>
+    <w:p/>
+    <w:p>
+      <w:r>
+        <w:t>diff of what is changed but not staged</w:t>
+      </w:r>
+    </w:p>
+    <w:p>
+      <w:r>
+        <w:t>git diff</w:t>
+      </w:r>
+    </w:p>
+    <w:p/>
+    <w:p>
+      <w:r>
+        <w:t>diff of what is staged but not yet committed</w:t>
+      </w:r>
+    </w:p>
+    <w:p>
+      <w:r>
+        <w:t xml:space="preserve">git diff </w:t>
+      </w:r>
+      <w:r>
+        <w:t>–</w:t>
+      </w:r>
+      <w:r>
+        <w:t>staged</w:t>
+      </w:r>
+    </w:p>
+    <w:p/>
+    <w:p>
+      <w:r>
+        <w:t>unstage a file while retaining the changes in working directory</w:t>
+      </w:r>
+    </w:p>
+    <w:p>
+      <w:r>
+        <w:t>git reset [file]</w:t>
+      </w:r>
+    </w:p>
+    <w:p/>
+    <w:p>
+      <w:r>
+        <w:t>Uncommit a file – back to staging</w:t>
+      </w:r>
+    </w:p>
+    <w:p/>
+    <w:p>
+      <w:r>
+        <w:t>Get git version</w:t>
+      </w:r>
+    </w:p>
+    <w:p>
+      <w:r>
+        <w:t>git version</w:t>
+      </w:r>
+    </w:p>
+    <w:p/>
+    <w:p>
+      <w:r>
+        <w:t xml:space="preserve">Update GIT </w:t>
+      </w:r>
+    </w:p>
+    <w:p>
+      <w:r>
+        <w:t>git update-git-for-windows</w:t>
+      </w:r>
+    </w:p>
+    <w:p/>
+    <w:p>
+      <w:r>
+        <w:lastRenderedPageBreak/>
+        <w:t>Conclusion</w:t>
+      </w:r>
+    </w:p>
+    <w:p>
+      <w:r>
+        <w:t>On Git there 3 environments:</w:t>
+      </w:r>
+    </w:p>
+    <w:p>
+      <w:r>
+        <w:t>Working files</w:t>
+      </w:r>
+    </w:p>
+    <w:p>
+      <w:r>
+        <w:t>Staging</w:t>
+      </w:r>
+    </w:p>
+    <w:p>
+      <w:r>
+        <w:t>Commit</w:t>
+      </w:r>
+    </w:p>
     <w:p/>
     <w:sectPr>
       <w:pgSz w:w="11906" w:h="16838"/>

</xml_diff>

<commit_message>
update files with new commands
</commit_message>
<xml_diff>
--- a/GIT Tutorial.docx
+++ b/GIT Tutorial.docx
@@ -230,12 +230,47 @@
     <w:p/>
     <w:p>
       <w:r>
-        <w:t>Uncommit a file – back to staging</w:t>
-      </w:r>
-    </w:p>
-    <w:p/>
-    <w:p>
-      <w:r>
+        <w:t>u</w:t>
+      </w:r>
+      <w:r>
+        <w:t>n</w:t>
+      </w:r>
+      <w:r>
+        <w:t>stage</w:t>
+      </w:r>
+      <w:r>
+        <w:t xml:space="preserve"> a file – back to staging</w:t>
+      </w:r>
+      <w:r>
+        <w:t>, reverting the add action.</w:t>
+      </w:r>
+    </w:p>
+    <w:p>
+      <w:r>
+        <w:t>git restore –staged [file]</w:t>
+      </w:r>
+    </w:p>
+    <w:p/>
+    <w:p>
+      <w:r>
+        <w:t>step over staging phase – moving from working area to commit without passing in staging</w:t>
+      </w:r>
+    </w:p>
+    <w:p>
+      <w:r>
+        <w:t>git commit -a -m “update file with new commands”</w:t>
+      </w:r>
+    </w:p>
+    <w:p/>
+    <w:p/>
+    <w:p>
+      <w:r>
+        <w:t>Administration GIT</w:t>
+      </w:r>
+    </w:p>
+    <w:p>
+      <w:r>
+        <w:lastRenderedPageBreak/>
         <w:t>Get git version</w:t>
       </w:r>
     </w:p>
@@ -258,7 +293,6 @@
     <w:p/>
     <w:p>
       <w:r>
-        <w:lastRenderedPageBreak/>
         <w:t>Conclusion</w:t>
       </w:r>
     </w:p>

</xml_diff>